<commit_message>
git commit -m "final"
</commit_message>
<xml_diff>
--- a/Documentatie.docx
+++ b/Documentatie.docx
@@ -1107,6 +1107,30 @@
           <w:lang w:eastAsia="ro-RO"/>
         </w:rPr>
       </w:pPr>
+      <w:r>
+        <w:rPr>
+          <w:rFonts w:ascii="Times New Roman" w:eastAsia="Times New Roman" w:hAnsi="Times New Roman" w:cs="Times New Roman"/>
+          <w:noProof w:val="0"/>
+          <w:sz w:val="20"/>
+          <w:szCs w:val="20"/>
+          <w:lang w:eastAsia="ro-RO"/>
+        </w:rPr>
+        <w:t>Unul dintre scenariile negative este acela cand datele nu sunt introduse corect.</w:t>
+      </w:r>
+    </w:p>
+    <w:p>
+      <w:pPr>
+        <w:shd w:val="clear" w:color="auto" w:fill="FFFFFF"/>
+        <w:spacing w:after="384" w:line="240" w:lineRule="auto"/>
+        <w:ind w:firstLine="708"/>
+        <w:rPr>
+          <w:rFonts w:ascii="Times New Roman" w:eastAsia="Times New Roman" w:hAnsi="Times New Roman" w:cs="Times New Roman"/>
+          <w:noProof w:val="0"/>
+          <w:sz w:val="20"/>
+          <w:szCs w:val="20"/>
+          <w:lang w:eastAsia="ro-RO"/>
+        </w:rPr>
+      </w:pPr>
     </w:p>
     <w:p>
       <w:pPr>
@@ -1283,6 +1307,8 @@
           <w:lang w:eastAsia="ro-RO"/>
         </w:rPr>
       </w:pPr>
+      <w:bookmarkStart w:id="0" w:name="_GoBack"/>
+      <w:bookmarkEnd w:id="0"/>
     </w:p>
     <w:p>
       <w:pPr>
@@ -4878,8 +4904,6 @@
         </w:rPr>
         <w:t>http://inf.ucv.ro/documents/tudori/laborator8_53.pdf</w:t>
       </w:r>
-      <w:bookmarkStart w:id="0" w:name="_GoBack"/>
-      <w:bookmarkEnd w:id="0"/>
     </w:p>
     <w:sectPr>
       <w:pgSz w:w="11906" w:h="16838"/>

</xml_diff>